<commit_message>
connection to own base added
</commit_message>
<xml_diff>
--- a/passport_template_july_2025.docx
+++ b/passport_template_july_2025.docx
@@ -2335,7 +2335,24 @@
                 <w:sz w:val="19"/>
                 <w:szCs w:val="19"/>
               </w:rPr>
-              <w:t>1</w:t>
+              <w:t>{{</w:t>
+            </w:r>
+            <w:proofErr w:type="spellStart"/>
+            <w:r>
+              <w:rPr>
+                <w:sz w:val="19"/>
+                <w:szCs w:val="19"/>
+                <w:lang w:val="en-US"/>
+              </w:rPr>
+              <w:t>meterVersion</w:t>
+            </w:r>
+            <w:proofErr w:type="spellEnd"/>
+            <w:r>
+              <w:rPr>
+                <w:sz w:val="19"/>
+                <w:szCs w:val="19"/>
+              </w:rPr>
+              <w:t>}}</w:t>
             </w:r>
             <w:r>
               <w:rPr>

</xml_diff>

<commit_message>
passport print without ms word
</commit_message>
<xml_diff>
--- a/passport_template_july_2025.docx
+++ b/passport_template_july_2025.docx
@@ -8,7 +8,8 @@
         <w:jc w:val="center"/>
         <w:rPr>
           <w:b/>
-          <w:sz w:val="20"/>
+          <w:sz w:val="12"/>
+          <w:szCs w:val="16"/>
         </w:rPr>
       </w:pPr>
     </w:p>
@@ -96,15 +97,7 @@
           <w:sz w:val="19"/>
           <w:szCs w:val="19"/>
         </w:rPr>
-        <w:t xml:space="preserve">Значение цифровой </w:t>
-      </w:r>
-      <w:proofErr w:type="gramStart"/>
-      <w:r>
-        <w:rPr>
-          <w:sz w:val="19"/>
-          <w:szCs w:val="19"/>
-        </w:rPr>
-        <w:t xml:space="preserve">пломбы:  </w:t>
+        <w:t xml:space="preserve">Значение цифровой пломбы:  </w:t>
       </w:r>
       <w:r>
         <w:rPr>
@@ -112,28 +105,18 @@
           <w:szCs w:val="19"/>
           <w:u w:val="single"/>
         </w:rPr>
-        <w:t xml:space="preserve"> </w:t>
-      </w:r>
-      <w:proofErr w:type="gramEnd"/>
-      <w:r>
-        <w:rPr>
+        <w:t xml:space="preserve">  </w:t>
+      </w:r>
+      <w:r>
+        <w:rPr>
+          <w:b/>
+          <w:bCs/>
           <w:sz w:val="19"/>
           <w:szCs w:val="19"/>
           <w:u w:val="single"/>
         </w:rPr>
-        <w:t xml:space="preserve"> </w:t>
-      </w:r>
-      <w:r>
-        <w:rPr>
-          <w:b/>
-          <w:bCs/>
-          <w:sz w:val="19"/>
-          <w:szCs w:val="19"/>
-          <w:u w:val="single"/>
-        </w:rPr>
         <w:t>{{</w:t>
       </w:r>
-      <w:proofErr w:type="spellStart"/>
       <w:r>
         <w:rPr>
           <w:b/>
@@ -145,7 +128,6 @@
         </w:rPr>
         <w:t>plombNum</w:t>
       </w:r>
-      <w:proofErr w:type="spellEnd"/>
       <w:r>
         <w:rPr>
           <w:b/>
@@ -306,7 +288,6 @@
         </w:rPr>
         <w:t>{{</w:t>
       </w:r>
-      <w:proofErr w:type="spellStart"/>
       <w:r>
         <w:rPr>
           <w:b/>
@@ -317,7 +298,6 @@
         </w:rPr>
         <w:t>meterNum</w:t>
       </w:r>
-      <w:proofErr w:type="spellEnd"/>
       <w:r>
         <w:rPr>
           <w:b/>
@@ -500,17 +480,8 @@
           <w:szCs w:val="19"/>
         </w:rPr>
         <w:tab/>
-        <w:t xml:space="preserve">                                       </w:t>
-      </w:r>
-      <w:proofErr w:type="spellStart"/>
-      <w:r>
-        <w:rPr>
-          <w:sz w:val="19"/>
-          <w:szCs w:val="19"/>
-        </w:rPr>
-        <w:t>мп</w:t>
-      </w:r>
-      <w:proofErr w:type="spellEnd"/>
+        <w:t xml:space="preserve">                                       мп</w:t>
+      </w:r>
     </w:p>
     <w:p>
       <w:pPr>
@@ -555,23 +526,7 @@
           <w:sz w:val="19"/>
           <w:szCs w:val="19"/>
         </w:rPr>
-        <w:t>ООО «</w:t>
-      </w:r>
-      <w:proofErr w:type="spellStart"/>
-      <w:r>
-        <w:rPr>
-          <w:sz w:val="19"/>
-          <w:szCs w:val="19"/>
-        </w:rPr>
-        <w:t>Прометрика</w:t>
-      </w:r>
-      <w:proofErr w:type="spellEnd"/>
-      <w:r>
-        <w:rPr>
-          <w:sz w:val="19"/>
-          <w:szCs w:val="19"/>
-        </w:rPr>
-        <w:t>»</w:t>
+        <w:t>ООО «Прометрика»</w:t>
       </w:r>
       <w:r>
         <w:rPr>
@@ -585,55 +540,7 @@
           <w:sz w:val="19"/>
           <w:szCs w:val="19"/>
         </w:rPr>
-        <w:t xml:space="preserve">115088, г. Москва, </w:t>
-      </w:r>
-      <w:proofErr w:type="spellStart"/>
-      <w:r>
-        <w:rPr>
-          <w:sz w:val="19"/>
-          <w:szCs w:val="19"/>
-        </w:rPr>
-        <w:t>вн</w:t>
-      </w:r>
-      <w:proofErr w:type="spellEnd"/>
-      <w:r>
-        <w:rPr>
-          <w:sz w:val="19"/>
-          <w:szCs w:val="19"/>
-        </w:rPr>
-        <w:t xml:space="preserve">. тер. г. муниципальный округ Даниловский, ул. </w:t>
-      </w:r>
-      <w:proofErr w:type="spellStart"/>
-      <w:r>
-        <w:rPr>
-          <w:sz w:val="19"/>
-          <w:szCs w:val="19"/>
-        </w:rPr>
-        <w:t>Симоновский</w:t>
-      </w:r>
-      <w:proofErr w:type="spellEnd"/>
-      <w:r>
-        <w:rPr>
-          <w:sz w:val="19"/>
-          <w:szCs w:val="19"/>
-        </w:rPr>
-        <w:t xml:space="preserve"> Вал, д. 16, </w:t>
-      </w:r>
-      <w:proofErr w:type="spellStart"/>
-      <w:r>
-        <w:rPr>
-          <w:sz w:val="19"/>
-          <w:szCs w:val="19"/>
-        </w:rPr>
-        <w:t>помещ</w:t>
-      </w:r>
-      <w:proofErr w:type="spellEnd"/>
-      <w:r>
-        <w:rPr>
-          <w:sz w:val="19"/>
-          <w:szCs w:val="19"/>
-        </w:rPr>
-        <w:t>. 2/1</w:t>
+        <w:t>115088, г. Москва, вн. тер. г. муниципальный округ Даниловский, ул. Симоновский Вал, д. 16, помещ. 2/1</w:t>
       </w:r>
     </w:p>
     <w:p>
@@ -641,8 +548,8 @@
         <w:ind w:right="-58"/>
         <w:jc w:val="both"/>
         <w:rPr>
-          <w:sz w:val="16"/>
-          <w:szCs w:val="16"/>
+          <w:sz w:val="12"/>
+          <w:szCs w:val="12"/>
         </w:rPr>
       </w:pPr>
     </w:p>
@@ -714,23 +621,7 @@
           <w:sz w:val="19"/>
           <w:szCs w:val="19"/>
         </w:rPr>
-        <w:t xml:space="preserve">.1 </w:t>
-      </w:r>
-      <w:proofErr w:type="spellStart"/>
-      <w:r>
-        <w:rPr>
-          <w:sz w:val="19"/>
-          <w:szCs w:val="19"/>
-        </w:rPr>
-        <w:t>Межповерочный</w:t>
-      </w:r>
-      <w:proofErr w:type="spellEnd"/>
-      <w:r>
-        <w:rPr>
-          <w:sz w:val="19"/>
-          <w:szCs w:val="19"/>
-        </w:rPr>
-        <w:t xml:space="preserve"> интервал – </w:t>
+        <w:t xml:space="preserve">.1 Межповерочный интервал – </w:t>
       </w:r>
       <w:r>
         <w:rPr>
@@ -806,55 +697,7 @@
           <w:sz w:val="19"/>
           <w:szCs w:val="19"/>
         </w:rPr>
-        <w:t xml:space="preserve">.3 По истечении </w:t>
-      </w:r>
-      <w:proofErr w:type="spellStart"/>
-      <w:r>
-        <w:rPr>
-          <w:sz w:val="19"/>
-          <w:szCs w:val="19"/>
-        </w:rPr>
-        <w:t>межповерочного</w:t>
-      </w:r>
-      <w:proofErr w:type="spellEnd"/>
-      <w:r>
-        <w:rPr>
-          <w:sz w:val="19"/>
-          <w:szCs w:val="19"/>
-        </w:rPr>
-        <w:t xml:space="preserve"> интервала счётчик должен быть </w:t>
-      </w:r>
-      <w:proofErr w:type="spellStart"/>
-      <w:r>
-        <w:rPr>
-          <w:sz w:val="19"/>
-          <w:szCs w:val="19"/>
-        </w:rPr>
-        <w:t>поверен</w:t>
-      </w:r>
-      <w:proofErr w:type="spellEnd"/>
-      <w:r>
-        <w:rPr>
-          <w:sz w:val="19"/>
-          <w:szCs w:val="19"/>
-        </w:rPr>
-        <w:t xml:space="preserve">. При периодической поверке счетчик поверяется на </w:t>
-      </w:r>
-      <w:proofErr w:type="gramStart"/>
-      <w:r>
-        <w:rPr>
-          <w:sz w:val="19"/>
-          <w:szCs w:val="19"/>
-        </w:rPr>
-        <w:t>расходах:  Q</w:t>
-      </w:r>
-      <w:proofErr w:type="gramEnd"/>
-      <w:r>
-        <w:rPr>
-          <w:sz w:val="19"/>
-          <w:szCs w:val="19"/>
-        </w:rPr>
-        <w:t xml:space="preserve"> мин.+ 5 %; </w:t>
+        <w:t xml:space="preserve">.3 По истечении межповерочного интервала счётчик должен быть поверен. При периодической поверке счетчик поверяется на расходах:  Q мин.+ 5 %; </w:t>
       </w:r>
       <w:r>
         <w:rPr>
@@ -974,15 +817,7 @@
           <w:sz w:val="19"/>
           <w:szCs w:val="19"/>
         </w:rPr>
-        <w:t xml:space="preserve">  ________________</w:t>
-      </w:r>
-      <w:proofErr w:type="gramStart"/>
-      <w:r>
-        <w:rPr>
-          <w:sz w:val="19"/>
-          <w:szCs w:val="19"/>
-        </w:rPr>
-        <w:t xml:space="preserve">_  </w:t>
+        <w:t xml:space="preserve">  _________________  </w:t>
       </w:r>
       <w:r>
         <w:rPr>
@@ -990,13 +825,6 @@
           <w:szCs w:val="19"/>
         </w:rPr>
         <w:tab/>
-      </w:r>
-      <w:proofErr w:type="gramEnd"/>
-      <w:r>
-        <w:rPr>
-          <w:sz w:val="19"/>
-          <w:szCs w:val="19"/>
-        </w:rPr>
         <w:t xml:space="preserve">      __</w:t>
       </w:r>
       <w:r>
@@ -1056,23 +884,7 @@
           <w:sz w:val="19"/>
           <w:szCs w:val="19"/>
         </w:rPr>
-        <w:t xml:space="preserve">  (подпись </w:t>
-      </w:r>
-      <w:proofErr w:type="spellStart"/>
-      <w:r>
-        <w:rPr>
-          <w:sz w:val="19"/>
-          <w:szCs w:val="19"/>
-        </w:rPr>
-        <w:t>поверителя</w:t>
-      </w:r>
-      <w:proofErr w:type="spellEnd"/>
-      <w:r>
-        <w:rPr>
-          <w:sz w:val="19"/>
-          <w:szCs w:val="19"/>
-        </w:rPr>
-        <w:t>)</w:t>
+        <w:t xml:space="preserve">  (подпись поверителя)</w:t>
       </w:r>
       <w:r>
         <w:rPr>
@@ -1080,23 +892,7 @@
           <w:szCs w:val="19"/>
         </w:rPr>
         <w:tab/>
-        <w:t xml:space="preserve">       </w:t>
-      </w:r>
-      <w:proofErr w:type="gramStart"/>
-      <w:r>
-        <w:rPr>
-          <w:sz w:val="19"/>
-          <w:szCs w:val="19"/>
-        </w:rPr>
-        <w:t xml:space="preserve">   (</w:t>
-      </w:r>
-      <w:proofErr w:type="gramEnd"/>
-      <w:r>
-        <w:rPr>
-          <w:sz w:val="19"/>
-          <w:szCs w:val="19"/>
-        </w:rPr>
-        <w:t>фамилия, инициалы)</w:t>
+        <w:t xml:space="preserve">          (фамилия, инициалы)</w:t>
       </w:r>
       <w:r>
         <w:rPr>
@@ -1148,7 +944,6 @@
         </w:rPr>
         <w:t>type</w:t>
       </w:r>
-      <w:proofErr w:type="gramStart"/>
       <w:r>
         <w:rPr>
           <w:sz w:val="19"/>
@@ -1170,16 +965,16 @@
           <w:sz w:val="19"/>
           <w:szCs w:val="19"/>
         </w:rPr>
+        <w:t xml:space="preserve">      </w:t>
+      </w:r>
+      <w:r>
+        <w:rPr>
+          <w:sz w:val="19"/>
+          <w:szCs w:val="19"/>
+          <w:u w:val="single"/>
+        </w:rPr>
         <w:t xml:space="preserve"> </w:t>
       </w:r>
-      <w:proofErr w:type="gramEnd"/>
-      <w:r>
-        <w:rPr>
-          <w:sz w:val="19"/>
-          <w:szCs w:val="19"/>
-        </w:rPr>
-        <w:t xml:space="preserve">     </w:t>
-      </w:r>
       <w:r>
         <w:rPr>
           <w:sz w:val="19"/>
@@ -1194,7 +989,7 @@
           <w:szCs w:val="19"/>
           <w:u w:val="single"/>
         </w:rPr>
-        <w:t xml:space="preserve"> </w:t>
+        <w:t>№</w:t>
       </w:r>
       <w:r>
         <w:rPr>
@@ -1202,17 +997,8 @@
           <w:szCs w:val="19"/>
           <w:u w:val="single"/>
         </w:rPr>
-        <w:t>№</w:t>
-      </w:r>
-      <w:r>
-        <w:rPr>
-          <w:sz w:val="19"/>
-          <w:szCs w:val="19"/>
-          <w:u w:val="single"/>
-        </w:rPr>
         <w:t>{{</w:t>
       </w:r>
-      <w:proofErr w:type="spellStart"/>
       <w:r>
         <w:rPr>
           <w:sz w:val="19"/>
@@ -1222,7 +1008,6 @@
         </w:rPr>
         <w:t>meterNum</w:t>
       </w:r>
-      <w:proofErr w:type="spellEnd"/>
       <w:r>
         <w:rPr>
           <w:sz w:val="19"/>
@@ -1274,23 +1059,7 @@
           <w:sz w:val="19"/>
           <w:szCs w:val="19"/>
         </w:rPr>
-        <w:t xml:space="preserve">(тип </w:t>
-      </w:r>
-      <w:proofErr w:type="gramStart"/>
-      <w:r>
-        <w:rPr>
-          <w:sz w:val="19"/>
-          <w:szCs w:val="19"/>
-        </w:rPr>
-        <w:t xml:space="preserve">счетчика)   </w:t>
-      </w:r>
-      <w:proofErr w:type="gramEnd"/>
-      <w:r>
-        <w:rPr>
-          <w:sz w:val="19"/>
-          <w:szCs w:val="19"/>
-        </w:rPr>
-        <w:t xml:space="preserve">  (номер счетчика)</w:t>
+        <w:t>(тип счетчика)     (номер счетчика)</w:t>
       </w:r>
     </w:p>
     <w:p>
@@ -1332,8 +1101,8 @@
       <w:pPr>
         <w:ind w:right="-57"/>
         <w:rPr>
-          <w:sz w:val="19"/>
-          <w:szCs w:val="19"/>
+          <w:sz w:val="14"/>
+          <w:szCs w:val="14"/>
         </w:rPr>
       </w:pPr>
     </w:p>
@@ -1597,25 +1366,7 @@
           <w:bCs/>
           <w:szCs w:val="28"/>
         </w:rPr>
-        <w:t>ООО «</w:t>
-      </w:r>
-      <w:proofErr w:type="spellStart"/>
-      <w:r>
-        <w:rPr>
-          <w:b/>
-          <w:bCs/>
-          <w:szCs w:val="28"/>
-        </w:rPr>
-        <w:t>Прометрика</w:t>
-      </w:r>
-      <w:proofErr w:type="spellEnd"/>
-      <w:r>
-        <w:rPr>
-          <w:b/>
-          <w:bCs/>
-          <w:szCs w:val="28"/>
-        </w:rPr>
-        <w:t>»</w:t>
+        <w:t>ООО «Прометрика»</w:t>
       </w:r>
     </w:p>
     <w:p>
@@ -1994,25 +1745,7 @@
                 <w:sz w:val="22"/>
                 <w:szCs w:val="22"/>
               </w:rPr>
-              <w:t>АЖ</w:t>
-            </w:r>
-            <w:proofErr w:type="gramStart"/>
-            <w:r>
-              <w:rPr>
-                <w:b/>
-                <w:sz w:val="22"/>
-                <w:szCs w:val="22"/>
-              </w:rPr>
-              <w:t>58.В.</w:t>
-            </w:r>
-            <w:proofErr w:type="gramEnd"/>
-            <w:r>
-              <w:rPr>
-                <w:b/>
-                <w:sz w:val="22"/>
-                <w:szCs w:val="22"/>
-              </w:rPr>
-              <w:t>05242/24</w:t>
+              <w:t>АЖ58.В.05242/24</w:t>
             </w:r>
           </w:p>
         </w:tc>
@@ -2060,25 +1793,7 @@
           <w:sz w:val="19"/>
           <w:szCs w:val="19"/>
         </w:rPr>
-        <w:t xml:space="preserve">1.1 Счетчики предназначены для измерения объема газа, приведенного к температуре плюс 20 °С, и вычисления объема газа, приведенного к стандартным условиям, с учетом значений давления и коэффициента сжимаемости, принятых за условно-постоянную величину. Область применения счётчика – учет объема потребляемого газа, при его использовании в </w:t>
-      </w:r>
-      <w:proofErr w:type="spellStart"/>
-      <w:r>
-        <w:rPr>
-          <w:bCs/>
-          <w:sz w:val="19"/>
-          <w:szCs w:val="19"/>
-        </w:rPr>
-        <w:t>газопотребляющем</w:t>
-      </w:r>
-      <w:proofErr w:type="spellEnd"/>
-      <w:r>
-        <w:rPr>
-          <w:bCs/>
-          <w:sz w:val="19"/>
-          <w:szCs w:val="19"/>
-        </w:rPr>
-        <w:t xml:space="preserve"> оборудовании населением и коммерческими организациями.</w:t>
+        <w:t>1.1 Счетчики предназначены для измерения объема газа, приведенного к температуре плюс 20 °С, и вычисления объема газа, приведенного к стандартным условиям, с учетом значений давления и коэффициента сжимаемости, принятых за условно-постоянную величину. Область применения счётчика – учет объема потребляемого газа, при его использовании в газопотребляющем оборудовании населением и коммерческими организациями.</w:t>
       </w:r>
     </w:p>
     <w:p>
@@ -2304,7 +2019,6 @@
               </w:rPr>
               <w:t>{{</w:t>
             </w:r>
-            <w:proofErr w:type="gramStart"/>
             <w:r>
               <w:rPr>
                 <w:sz w:val="19"/>
@@ -2329,7 +2043,6 @@
               </w:rPr>
               <w:t>-</w:t>
             </w:r>
-            <w:proofErr w:type="gramEnd"/>
             <w:r>
               <w:rPr>
                 <w:sz w:val="19"/>
@@ -2337,7 +2050,6 @@
               </w:rPr>
               <w:t>{{</w:t>
             </w:r>
-            <w:proofErr w:type="spellStart"/>
             <w:r>
               <w:rPr>
                 <w:sz w:val="19"/>
@@ -2346,7 +2058,6 @@
               </w:rPr>
               <w:t>meterVersion</w:t>
             </w:r>
-            <w:proofErr w:type="spellEnd"/>
             <w:r>
               <w:rPr>
                 <w:sz w:val="19"/>
@@ -2368,7 +2079,6 @@
               </w:rPr>
               <w:t>{{</w:t>
             </w:r>
-            <w:proofErr w:type="spellStart"/>
             <w:r>
               <w:rPr>
                 <w:sz w:val="19"/>
@@ -2377,7 +2087,6 @@
               </w:rPr>
               <w:t>atmPress</w:t>
             </w:r>
-            <w:proofErr w:type="spellEnd"/>
             <w:r>
               <w:rPr>
                 <w:sz w:val="19"/>
@@ -2421,7 +2130,6 @@
               </w:rPr>
               <w:t>{{</w:t>
             </w:r>
-            <w:proofErr w:type="spellStart"/>
             <w:r>
               <w:rPr>
                 <w:sz w:val="19"/>
@@ -2430,7 +2138,6 @@
               </w:rPr>
               <w:t>flowDirection</w:t>
             </w:r>
-            <w:proofErr w:type="spellEnd"/>
             <w:r>
               <w:rPr>
                 <w:sz w:val="19"/>
@@ -2507,16 +2214,7 @@
                 <w:sz w:val="19"/>
                 <w:szCs w:val="19"/>
               </w:rPr>
-              <w:t>Минимальный расход (</w:t>
-            </w:r>
-            <w:proofErr w:type="spellStart"/>
-            <w:r>
-              <w:rPr>
-                <w:bCs/>
-                <w:sz w:val="19"/>
-                <w:szCs w:val="19"/>
-              </w:rPr>
-              <w:t>Q</w:t>
+              <w:t>Минимальный расход (Q</w:t>
             </w:r>
             <w:r>
               <w:rPr>
@@ -2525,17 +2223,7 @@
                 <w:szCs w:val="19"/>
                 <w:vertAlign w:val="subscript"/>
               </w:rPr>
-              <w:t>мин</w:t>
-            </w:r>
-            <w:proofErr w:type="spellEnd"/>
-            <w:r>
-              <w:rPr>
-                <w:bCs/>
-                <w:sz w:val="19"/>
-                <w:szCs w:val="19"/>
-                <w:vertAlign w:val="subscript"/>
-              </w:rPr>
-              <w:t>.</w:t>
+              <w:t>мин.</w:t>
             </w:r>
             <w:r>
               <w:rPr>
@@ -2594,27 +2282,7 @@
                 <w:szCs w:val="19"/>
                 <w:lang w:val="en-US"/>
               </w:rPr>
-              <w:t>{{</w:t>
-            </w:r>
-            <w:proofErr w:type="spellStart"/>
-            <w:r>
-              <w:rPr>
-                <w:bCs/>
-                <w:sz w:val="19"/>
-                <w:szCs w:val="19"/>
-                <w:lang w:val="en-US"/>
-              </w:rPr>
-              <w:t>qMin</w:t>
-            </w:r>
-            <w:proofErr w:type="spellEnd"/>
-            <w:r>
-              <w:rPr>
-                <w:bCs/>
-                <w:sz w:val="19"/>
-                <w:szCs w:val="19"/>
-                <w:lang w:val="en-US"/>
-              </w:rPr>
-              <w:t>}}</w:t>
+              <w:t>{{qMin}}</w:t>
             </w:r>
           </w:p>
         </w:tc>
@@ -2649,16 +2317,7 @@
                 <w:sz w:val="19"/>
                 <w:szCs w:val="19"/>
               </w:rPr>
-              <w:t>Номинальный расход (</w:t>
-            </w:r>
-            <w:proofErr w:type="spellStart"/>
-            <w:r>
-              <w:rPr>
-                <w:bCs/>
-                <w:sz w:val="19"/>
-                <w:szCs w:val="19"/>
-              </w:rPr>
-              <w:t>Q</w:t>
+              <w:t>Номинальный расход (Q</w:t>
             </w:r>
             <w:r>
               <w:rPr>
@@ -2667,17 +2326,7 @@
                 <w:szCs w:val="19"/>
                 <w:vertAlign w:val="subscript"/>
               </w:rPr>
-              <w:t>ном</w:t>
-            </w:r>
-            <w:proofErr w:type="spellEnd"/>
-            <w:r>
-              <w:rPr>
-                <w:bCs/>
-                <w:sz w:val="19"/>
-                <w:szCs w:val="19"/>
-                <w:vertAlign w:val="subscript"/>
-              </w:rPr>
-              <w:t>.</w:t>
+              <w:t>ном.</w:t>
             </w:r>
             <w:r>
               <w:rPr>
@@ -2736,27 +2385,7 @@
                 <w:szCs w:val="19"/>
                 <w:lang w:val="en-US"/>
               </w:rPr>
-              <w:t>{{</w:t>
-            </w:r>
-            <w:proofErr w:type="spellStart"/>
-            <w:r>
-              <w:rPr>
-                <w:bCs/>
-                <w:sz w:val="19"/>
-                <w:szCs w:val="19"/>
-                <w:lang w:val="en-US"/>
-              </w:rPr>
-              <w:t>qNom</w:t>
-            </w:r>
-            <w:proofErr w:type="spellEnd"/>
-            <w:r>
-              <w:rPr>
-                <w:bCs/>
-                <w:sz w:val="19"/>
-                <w:szCs w:val="19"/>
-                <w:lang w:val="en-US"/>
-              </w:rPr>
-              <w:t>}}</w:t>
+              <w:t>{{qNom}}</w:t>
             </w:r>
           </w:p>
         </w:tc>
@@ -2791,16 +2420,7 @@
                 <w:sz w:val="19"/>
                 <w:szCs w:val="19"/>
               </w:rPr>
-              <w:t>Максимальный расход (</w:t>
-            </w:r>
-            <w:proofErr w:type="spellStart"/>
-            <w:r>
-              <w:rPr>
-                <w:bCs/>
-                <w:sz w:val="19"/>
-                <w:szCs w:val="19"/>
-              </w:rPr>
-              <w:t>Q</w:t>
+              <w:t>Максимальный расход (Q</w:t>
             </w:r>
             <w:r>
               <w:rPr>
@@ -2809,17 +2429,7 @@
                 <w:szCs w:val="19"/>
                 <w:vertAlign w:val="subscript"/>
               </w:rPr>
-              <w:t>макс</w:t>
-            </w:r>
-            <w:proofErr w:type="spellEnd"/>
-            <w:r>
-              <w:rPr>
-                <w:bCs/>
-                <w:sz w:val="19"/>
-                <w:szCs w:val="19"/>
-                <w:vertAlign w:val="subscript"/>
-              </w:rPr>
-              <w:t>.</w:t>
+              <w:t>макс.</w:t>
             </w:r>
             <w:r>
               <w:rPr>
@@ -2878,27 +2488,7 @@
                 <w:szCs w:val="19"/>
                 <w:lang w:val="en-US"/>
               </w:rPr>
-              <w:t>{{</w:t>
-            </w:r>
-            <w:proofErr w:type="spellStart"/>
-            <w:r>
-              <w:rPr>
-                <w:bCs/>
-                <w:sz w:val="19"/>
-                <w:szCs w:val="19"/>
-                <w:lang w:val="en-US"/>
-              </w:rPr>
-              <w:t>qMax</w:t>
-            </w:r>
-            <w:proofErr w:type="spellEnd"/>
-            <w:r>
-              <w:rPr>
-                <w:bCs/>
-                <w:sz w:val="19"/>
-                <w:szCs w:val="19"/>
-                <w:lang w:val="en-US"/>
-              </w:rPr>
-              <w:t>}}</w:t>
+              <w:t>{{qMax}}</w:t>
             </w:r>
           </w:p>
         </w:tc>
@@ -2984,27 +2574,7 @@
                 <w:szCs w:val="19"/>
                 <w:lang w:val="en-US"/>
               </w:rPr>
-              <w:t>{{</w:t>
-            </w:r>
-            <w:proofErr w:type="spellStart"/>
-            <w:r>
-              <w:rPr>
-                <w:bCs/>
-                <w:sz w:val="19"/>
-                <w:szCs w:val="19"/>
-                <w:lang w:val="en-US"/>
-              </w:rPr>
-              <w:t>porog</w:t>
-            </w:r>
-            <w:proofErr w:type="spellEnd"/>
-            <w:r>
-              <w:rPr>
-                <w:bCs/>
-                <w:sz w:val="19"/>
-                <w:szCs w:val="19"/>
-                <w:lang w:val="en-US"/>
-              </w:rPr>
-              <w:t>}}</w:t>
+              <w:t>{{porog}}</w:t>
             </w:r>
           </w:p>
         </w:tc>
@@ -3039,16 +2609,7 @@
                 <w:sz w:val="19"/>
                 <w:szCs w:val="19"/>
               </w:rPr>
-              <w:t xml:space="preserve">Перепад давления при </w:t>
-            </w:r>
-            <w:proofErr w:type="spellStart"/>
-            <w:r>
-              <w:rPr>
-                <w:bCs/>
-                <w:sz w:val="19"/>
-                <w:szCs w:val="19"/>
-              </w:rPr>
-              <w:t>Q</w:t>
+              <w:t>Перепад давления при Q</w:t>
             </w:r>
             <w:r>
               <w:rPr>
@@ -3059,7 +2620,6 @@
               </w:rPr>
               <w:t>макс</w:t>
             </w:r>
-            <w:proofErr w:type="spellEnd"/>
             <w:r>
               <w:rPr>
                 <w:bCs/>
@@ -3100,27 +2660,7 @@
                 <w:szCs w:val="19"/>
                 <w:lang w:val="en-US"/>
               </w:rPr>
-              <w:t>{{</w:t>
-            </w:r>
-            <w:proofErr w:type="spellStart"/>
-            <w:r>
-              <w:rPr>
-                <w:bCs/>
-                <w:sz w:val="19"/>
-                <w:szCs w:val="19"/>
-                <w:lang w:val="en-US"/>
-              </w:rPr>
-              <w:t>dp</w:t>
-            </w:r>
-            <w:proofErr w:type="spellEnd"/>
-            <w:r>
-              <w:rPr>
-                <w:bCs/>
-                <w:sz w:val="19"/>
-                <w:szCs w:val="19"/>
-                <w:lang w:val="en-US"/>
-              </w:rPr>
-              <w:t>}}</w:t>
+              <w:t>{{dp}}</w:t>
             </w:r>
           </w:p>
         </w:tc>
@@ -3259,7 +2799,6 @@
                 <w:szCs w:val="19"/>
               </w:rPr>
             </w:pPr>
-            <w:proofErr w:type="spellStart"/>
             <w:r>
               <w:rPr>
                 <w:bCs/>
@@ -3275,43 +2814,15 @@
                 <w:szCs w:val="19"/>
                 <w:vertAlign w:val="subscript"/>
               </w:rPr>
-              <w:t>мин</w:t>
-            </w:r>
-            <w:proofErr w:type="spellEnd"/>
-            <w:r>
-              <w:rPr>
-                <w:bCs/>
-                <w:sz w:val="19"/>
-                <w:szCs w:val="19"/>
-                <w:vertAlign w:val="subscript"/>
-              </w:rPr>
-              <w:t>.</w:t>
-            </w:r>
-            <w:r>
-              <w:rPr>
-                <w:bCs/>
-                <w:sz w:val="19"/>
-                <w:szCs w:val="19"/>
-              </w:rPr>
-              <w:t xml:space="preserve"> </w:t>
-            </w:r>
-            <w:proofErr w:type="gramStart"/>
-            <w:r>
-              <w:rPr>
-                <w:bCs/>
-                <w:sz w:val="19"/>
-                <w:szCs w:val="19"/>
-              </w:rPr>
-              <w:t>&lt; Q</w:t>
-            </w:r>
-            <w:proofErr w:type="gramEnd"/>
-            <w:r>
-              <w:rPr>
-                <w:bCs/>
-                <w:sz w:val="19"/>
-                <w:szCs w:val="19"/>
-              </w:rPr>
-              <w:t xml:space="preserve"> &lt; 0,1Q</w:t>
+              <w:t>мин.</w:t>
+            </w:r>
+            <w:r>
+              <w:rPr>
+                <w:bCs/>
+                <w:sz w:val="19"/>
+                <w:szCs w:val="19"/>
+              </w:rPr>
+              <w:t xml:space="preserve"> &lt; Q &lt; 0,1Q</w:t>
             </w:r>
             <w:r>
               <w:rPr>
@@ -3405,34 +2916,7 @@
                 <w:sz w:val="19"/>
                 <w:szCs w:val="19"/>
               </w:rPr>
-              <w:t xml:space="preserve"> </w:t>
-            </w:r>
-            <w:proofErr w:type="gramStart"/>
-            <w:r>
-              <w:rPr>
-                <w:bCs/>
-                <w:sz w:val="19"/>
-                <w:szCs w:val="19"/>
-              </w:rPr>
-              <w:t>&lt; Q</w:t>
-            </w:r>
-            <w:proofErr w:type="gramEnd"/>
-            <w:r>
-              <w:rPr>
-                <w:bCs/>
-                <w:sz w:val="19"/>
-                <w:szCs w:val="19"/>
-              </w:rPr>
-              <w:t xml:space="preserve"> &lt; </w:t>
-            </w:r>
-            <w:proofErr w:type="spellStart"/>
-            <w:r>
-              <w:rPr>
-                <w:bCs/>
-                <w:sz w:val="19"/>
-                <w:szCs w:val="19"/>
-              </w:rPr>
-              <w:t>Q</w:t>
+              <w:t xml:space="preserve"> &lt; Q &lt; Q</w:t>
             </w:r>
             <w:r>
               <w:rPr>
@@ -3441,17 +2925,7 @@
                 <w:szCs w:val="19"/>
                 <w:vertAlign w:val="subscript"/>
               </w:rPr>
-              <w:t>макс</w:t>
-            </w:r>
-            <w:proofErr w:type="spellEnd"/>
-            <w:r>
-              <w:rPr>
-                <w:bCs/>
-                <w:sz w:val="19"/>
-                <w:szCs w:val="19"/>
-                <w:vertAlign w:val="subscript"/>
-              </w:rPr>
-              <w:t xml:space="preserve">     </w:t>
+              <w:t xml:space="preserve">макс     </w:t>
             </w:r>
             <w:r>
               <w:rPr>
@@ -3887,27 +3361,7 @@
                 <w:szCs w:val="19"/>
                 <w:lang w:val="en-US"/>
               </w:rPr>
-              <w:t xml:space="preserve">2Ex </w:t>
-            </w:r>
-            <w:proofErr w:type="spellStart"/>
-            <w:r>
-              <w:rPr>
-                <w:bCs/>
-                <w:sz w:val="19"/>
-                <w:szCs w:val="19"/>
-                <w:lang w:val="en-US"/>
-              </w:rPr>
-              <w:t>ic</w:t>
-            </w:r>
-            <w:proofErr w:type="spellEnd"/>
-            <w:r>
-              <w:rPr>
-                <w:bCs/>
-                <w:sz w:val="19"/>
-                <w:szCs w:val="19"/>
-                <w:lang w:val="en-US"/>
-              </w:rPr>
-              <w:t xml:space="preserve"> IIB T4 Gc X</w:t>
+              <w:t>2Ex ic IIB T4 Gc X</w:t>
             </w:r>
           </w:p>
         </w:tc>
@@ -3973,18 +3427,8 @@
                 <w:sz w:val="19"/>
                 <w:szCs w:val="19"/>
               </w:rPr>
-              <w:t xml:space="preserve">Li: 0,1 </w:t>
-            </w:r>
-            <w:proofErr w:type="spellStart"/>
-            <w:r>
-              <w:rPr>
-                <w:bCs/>
-                <w:sz w:val="19"/>
-                <w:szCs w:val="19"/>
-              </w:rPr>
-              <w:t>мкГн</w:t>
-            </w:r>
-            <w:proofErr w:type="spellEnd"/>
+              <w:t>Li: 0,1 мкГн</w:t>
+            </w:r>
             <w:r>
               <w:rPr>
                 <w:bCs/>
@@ -3992,24 +3436,7 @@
                 <w:szCs w:val="19"/>
               </w:rPr>
               <w:tab/>
-            </w:r>
-            <w:proofErr w:type="spellStart"/>
-            <w:r>
-              <w:rPr>
-                <w:bCs/>
-                <w:sz w:val="19"/>
-                <w:szCs w:val="19"/>
-              </w:rPr>
-              <w:t>Ci</w:t>
-            </w:r>
-            <w:proofErr w:type="spellEnd"/>
-            <w:r>
-              <w:rPr>
-                <w:bCs/>
-                <w:sz w:val="19"/>
-                <w:szCs w:val="19"/>
-              </w:rPr>
-              <w:t>: 50 пФ</w:t>
+              <w:t>Ci: 50 пФ</w:t>
             </w:r>
           </w:p>
           <w:p>
@@ -4022,59 +3449,13 @@
                 <w:szCs w:val="19"/>
               </w:rPr>
             </w:pPr>
-            <w:proofErr w:type="spellStart"/>
-            <w:r>
-              <w:rPr>
-                <w:bCs/>
-                <w:sz w:val="19"/>
-                <w:szCs w:val="19"/>
-              </w:rPr>
-              <w:t>Ui</w:t>
-            </w:r>
-            <w:proofErr w:type="spellEnd"/>
-            <w:r>
-              <w:rPr>
-                <w:bCs/>
-                <w:sz w:val="19"/>
-                <w:szCs w:val="19"/>
-              </w:rPr>
-              <w:t xml:space="preserve">: 5,5 В </w:t>
-            </w:r>
-            <w:proofErr w:type="spellStart"/>
-            <w:r>
-              <w:rPr>
-                <w:bCs/>
-                <w:sz w:val="19"/>
-                <w:szCs w:val="19"/>
-              </w:rPr>
-              <w:t>Ii</w:t>
-            </w:r>
-            <w:proofErr w:type="spellEnd"/>
-            <w:r>
-              <w:rPr>
-                <w:bCs/>
-                <w:sz w:val="19"/>
-                <w:szCs w:val="19"/>
-              </w:rPr>
-              <w:t xml:space="preserve">: 50 мА </w:t>
-            </w:r>
-            <w:proofErr w:type="spellStart"/>
-            <w:r>
-              <w:rPr>
-                <w:bCs/>
-                <w:sz w:val="19"/>
-                <w:szCs w:val="19"/>
-              </w:rPr>
-              <w:t>Pi</w:t>
-            </w:r>
-            <w:proofErr w:type="spellEnd"/>
-            <w:r>
-              <w:rPr>
-                <w:bCs/>
-                <w:sz w:val="19"/>
-                <w:szCs w:val="19"/>
-              </w:rPr>
-              <w:t>: 0,15 Вт.</w:t>
+            <w:r>
+              <w:rPr>
+                <w:bCs/>
+                <w:sz w:val="19"/>
+                <w:szCs w:val="19"/>
+              </w:rPr>
+              <w:t>Ui: 5,5 В Ii: 50 мА Pi: 0,15 Вт.</w:t>
             </w:r>
           </w:p>
         </w:tc>
@@ -4484,23 +3865,13 @@
               </w:rPr>
               <w:t xml:space="preserve">  </w:t>
             </w:r>
-            <w:proofErr w:type="spellStart"/>
-            <w:r>
-              <w:rPr>
-                <w:bCs/>
-                <w:sz w:val="19"/>
-                <w:szCs w:val="19"/>
-              </w:rPr>
-              <w:t>Межштуцерное</w:t>
-            </w:r>
-            <w:proofErr w:type="spellEnd"/>
-            <w:r>
-              <w:rPr>
-                <w:bCs/>
-                <w:sz w:val="19"/>
-                <w:szCs w:val="19"/>
-              </w:rPr>
-              <w:t xml:space="preserve"> расстояние (</w:t>
+            <w:r>
+              <w:rPr>
+                <w:bCs/>
+                <w:sz w:val="19"/>
+                <w:szCs w:val="19"/>
+              </w:rPr>
+              <w:t>Межштуцерное расстояние (</w:t>
             </w:r>
             <w:r>
               <w:rPr>
@@ -4844,8 +4215,8 @@
         <w:rPr>
           <w:b/>
           <w:bCs/>
-          <w:sz w:val="19"/>
-          <w:szCs w:val="19"/>
+          <w:sz w:val="22"/>
+          <w:szCs w:val="22"/>
         </w:rPr>
       </w:pPr>
     </w:p>
@@ -4861,6 +4232,159 @@
           <w:szCs w:val="19"/>
         </w:rPr>
       </w:pPr>
+      <w:r>
+        <w:rPr>
+          <w:b/>
+          <w:bCs/>
+          <w:sz w:val="19"/>
+          <w:szCs w:val="19"/>
+        </w:rPr>
+        <w:t>3</w:t>
+      </w:r>
+      <w:r>
+        <w:rPr>
+          <w:b/>
+          <w:bCs/>
+          <w:sz w:val="19"/>
+          <w:szCs w:val="19"/>
+        </w:rPr>
+        <w:t xml:space="preserve"> Комплектность</w:t>
+      </w:r>
+    </w:p>
+    <w:p>
+      <w:pPr>
+        <w:pStyle w:val="af"/>
+        <w:ind w:firstLine="567"/>
+        <w:rPr>
+          <w:bCs/>
+          <w:sz w:val="19"/>
+          <w:szCs w:val="19"/>
+        </w:rPr>
+      </w:pPr>
+      <w:r>
+        <w:rPr>
+          <w:bCs/>
+          <w:sz w:val="19"/>
+          <w:szCs w:val="19"/>
+        </w:rPr>
+        <w:t>3.1 Счётчик газа.</w:t>
+      </w:r>
+    </w:p>
+    <w:p>
+      <w:pPr>
+        <w:pStyle w:val="af"/>
+        <w:ind w:firstLine="567"/>
+        <w:rPr>
+          <w:bCs/>
+          <w:sz w:val="19"/>
+          <w:szCs w:val="19"/>
+        </w:rPr>
+      </w:pPr>
+      <w:r>
+        <w:rPr>
+          <w:bCs/>
+          <w:sz w:val="19"/>
+          <w:szCs w:val="19"/>
+        </w:rPr>
+        <w:t>3.2 Паспорт (в бумажной и/или электронной форме).</w:t>
+      </w:r>
+    </w:p>
+    <w:p>
+      <w:pPr>
+        <w:pStyle w:val="af"/>
+        <w:ind w:firstLine="567"/>
+        <w:rPr>
+          <w:bCs/>
+          <w:sz w:val="19"/>
+          <w:szCs w:val="19"/>
+        </w:rPr>
+      </w:pPr>
+      <w:r>
+        <w:rPr>
+          <w:bCs/>
+          <w:sz w:val="19"/>
+          <w:szCs w:val="19"/>
+        </w:rPr>
+        <w:t>3.3 Руководство по эксплуатации (поставляется по заказу).</w:t>
+      </w:r>
+    </w:p>
+    <w:p>
+      <w:pPr>
+        <w:pStyle w:val="af"/>
+        <w:ind w:firstLine="567"/>
+        <w:rPr>
+          <w:bCs/>
+          <w:sz w:val="19"/>
+          <w:szCs w:val="19"/>
+        </w:rPr>
+      </w:pPr>
+      <w:r>
+        <w:rPr>
+          <w:bCs/>
+          <w:sz w:val="19"/>
+          <w:szCs w:val="19"/>
+        </w:rPr>
+        <w:t xml:space="preserve">3.4 Методика поверки (поставляется по заказу). </w:t>
+      </w:r>
+      <w:r>
+        <w:rPr>
+          <w:bCs/>
+          <w:sz w:val="19"/>
+          <w:szCs w:val="19"/>
+        </w:rPr>
+        <w:tab/>
+      </w:r>
+      <w:r>
+        <w:rPr>
+          <w:bCs/>
+          <w:sz w:val="19"/>
+          <w:szCs w:val="19"/>
+        </w:rPr>
+        <w:tab/>
+      </w:r>
+      <w:r>
+        <w:rPr>
+          <w:bCs/>
+          <w:sz w:val="19"/>
+          <w:szCs w:val="19"/>
+        </w:rPr>
+        <w:tab/>
+      </w:r>
+      <w:r>
+        <w:rPr>
+          <w:bCs/>
+          <w:sz w:val="19"/>
+          <w:szCs w:val="19"/>
+        </w:rPr>
+        <w:tab/>
+      </w:r>
+      <w:r>
+        <w:rPr>
+          <w:bCs/>
+          <w:sz w:val="19"/>
+          <w:szCs w:val="19"/>
+        </w:rPr>
+        <w:tab/>
+      </w:r>
+    </w:p>
+    <w:p>
+      <w:pPr>
+        <w:pStyle w:val="af"/>
+        <w:ind w:firstLine="567"/>
+        <w:rPr>
+          <w:bCs/>
+          <w:sz w:val="19"/>
+          <w:szCs w:val="19"/>
+        </w:rPr>
+      </w:pPr>
+      <w:r>
+        <w:rPr>
+          <w:bCs/>
+          <w:sz w:val="19"/>
+          <w:szCs w:val="19"/>
+        </w:rPr>
+        <w:t>3.5 Комплект монтажных частей (поставляется по заказу).</w:t>
+      </w:r>
     </w:p>
     <w:p>
       <w:pPr>
@@ -4881,172 +4405,6 @@
           <w:sz w:val="19"/>
           <w:szCs w:val="19"/>
         </w:rPr>
-        <w:t>3</w:t>
-      </w:r>
-      <w:r>
-        <w:rPr>
-          <w:b/>
-          <w:bCs/>
-          <w:sz w:val="19"/>
-          <w:szCs w:val="19"/>
-        </w:rPr>
-        <w:t xml:space="preserve"> Комплектность</w:t>
-      </w:r>
-    </w:p>
-    <w:p>
-      <w:pPr>
-        <w:pStyle w:val="af"/>
-        <w:ind w:firstLine="567"/>
-        <w:rPr>
-          <w:bCs/>
-          <w:sz w:val="19"/>
-          <w:szCs w:val="19"/>
-        </w:rPr>
-      </w:pPr>
-      <w:r>
-        <w:rPr>
-          <w:bCs/>
-          <w:sz w:val="19"/>
-          <w:szCs w:val="19"/>
-        </w:rPr>
-        <w:t>3.1 Счётчик газа.</w:t>
-      </w:r>
-    </w:p>
-    <w:p>
-      <w:pPr>
-        <w:pStyle w:val="af"/>
-        <w:ind w:firstLine="567"/>
-        <w:rPr>
-          <w:bCs/>
-          <w:sz w:val="19"/>
-          <w:szCs w:val="19"/>
-        </w:rPr>
-      </w:pPr>
-      <w:r>
-        <w:rPr>
-          <w:bCs/>
-          <w:sz w:val="19"/>
-          <w:szCs w:val="19"/>
-        </w:rPr>
-        <w:t>3.2 Паспорт (в бумажной и/или электронной форме).</w:t>
-      </w:r>
-    </w:p>
-    <w:p>
-      <w:pPr>
-        <w:pStyle w:val="af"/>
-        <w:ind w:firstLine="567"/>
-        <w:rPr>
-          <w:bCs/>
-          <w:sz w:val="19"/>
-          <w:szCs w:val="19"/>
-        </w:rPr>
-      </w:pPr>
-      <w:r>
-        <w:rPr>
-          <w:bCs/>
-          <w:sz w:val="19"/>
-          <w:szCs w:val="19"/>
-        </w:rPr>
-        <w:t>3.3 Руководство по эксплуатации (поставляется по заказу).</w:t>
-      </w:r>
-    </w:p>
-    <w:p>
-      <w:pPr>
-        <w:pStyle w:val="af"/>
-        <w:ind w:firstLine="567"/>
-        <w:rPr>
-          <w:bCs/>
-          <w:sz w:val="19"/>
-          <w:szCs w:val="19"/>
-        </w:rPr>
-      </w:pPr>
-      <w:r>
-        <w:rPr>
-          <w:bCs/>
-          <w:sz w:val="19"/>
-          <w:szCs w:val="19"/>
-        </w:rPr>
-        <w:t xml:space="preserve">3.4 Методика поверки (поставляется по заказу). </w:t>
-      </w:r>
-      <w:r>
-        <w:rPr>
-          <w:bCs/>
-          <w:sz w:val="19"/>
-          <w:szCs w:val="19"/>
-        </w:rPr>
-        <w:tab/>
-      </w:r>
-      <w:r>
-        <w:rPr>
-          <w:bCs/>
-          <w:sz w:val="19"/>
-          <w:szCs w:val="19"/>
-        </w:rPr>
-        <w:tab/>
-      </w:r>
-      <w:r>
-        <w:rPr>
-          <w:bCs/>
-          <w:sz w:val="19"/>
-          <w:szCs w:val="19"/>
-        </w:rPr>
-        <w:tab/>
-      </w:r>
-      <w:r>
-        <w:rPr>
-          <w:bCs/>
-          <w:sz w:val="19"/>
-          <w:szCs w:val="19"/>
-        </w:rPr>
-        <w:tab/>
-      </w:r>
-      <w:r>
-        <w:rPr>
-          <w:bCs/>
-          <w:sz w:val="19"/>
-          <w:szCs w:val="19"/>
-        </w:rPr>
-        <w:tab/>
-      </w:r>
-    </w:p>
-    <w:p>
-      <w:pPr>
-        <w:pStyle w:val="af"/>
-        <w:ind w:firstLine="567"/>
-        <w:rPr>
-          <w:bCs/>
-          <w:sz w:val="19"/>
-          <w:szCs w:val="19"/>
-        </w:rPr>
-      </w:pPr>
-      <w:r>
-        <w:rPr>
-          <w:bCs/>
-          <w:sz w:val="19"/>
-          <w:szCs w:val="19"/>
-        </w:rPr>
-        <w:t>3.5 Комплект монтажных частей (поставляется по заказу).</w:t>
-      </w:r>
-    </w:p>
-    <w:p>
-      <w:pPr>
-        <w:spacing w:before="120"/>
-        <w:ind w:right="-57"/>
-        <w:jc w:val="center"/>
-        <w:rPr>
-          <w:b/>
-          <w:bCs/>
-          <w:sz w:val="19"/>
-          <w:szCs w:val="19"/>
-        </w:rPr>
-      </w:pPr>
-      <w:r>
-        <w:rPr>
-          <w:b/>
-          <w:bCs/>
-          <w:sz w:val="19"/>
-          <w:szCs w:val="19"/>
-        </w:rPr>
         <w:t>4</w:t>
       </w:r>
       <w:r>
@@ -5073,39 +4431,7 @@
           <w:sz w:val="19"/>
           <w:szCs w:val="19"/>
         </w:rPr>
-        <w:t xml:space="preserve">4.1 Счётчик состоит из корпуса, измерительного механизма и электронного счетного устройства. Измерительный механизм содержит камеры со встроенными мембранами. Кривошипно-шатунный механизм измерительного механизма преобразует </w:t>
-      </w:r>
-      <w:proofErr w:type="spellStart"/>
-      <w:r>
-        <w:rPr>
-          <w:sz w:val="19"/>
-          <w:szCs w:val="19"/>
-        </w:rPr>
-        <w:t>поступательноедвижение</w:t>
-      </w:r>
-      <w:proofErr w:type="spellEnd"/>
-      <w:r>
-        <w:rPr>
-          <w:sz w:val="19"/>
-          <w:szCs w:val="19"/>
-        </w:rPr>
-        <w:t xml:space="preserve"> мембран во вращательное, которое в свою очередь преобразуется в счетные импульсы, кратные объему газа прошедшему через счетчик. Электронный счетный механизм состоит из корпуса, электронной печатной платы с компонентами, датчика температуры, установленного в полость счетчика, цифрового табло, модема GSM/GPRS, используемого для беспроводной передачи данных от прибора на удаленный сервер, модуля Bluetooth, используемого для передачи данных от прибора на мобильные устройства под управлением ОС </w:t>
-      </w:r>
-      <w:proofErr w:type="spellStart"/>
-      <w:r>
-        <w:rPr>
-          <w:sz w:val="19"/>
-          <w:szCs w:val="19"/>
-        </w:rPr>
-        <w:t>Android</w:t>
-      </w:r>
-      <w:proofErr w:type="spellEnd"/>
-      <w:r>
-        <w:rPr>
-          <w:sz w:val="19"/>
-          <w:szCs w:val="19"/>
-        </w:rPr>
-        <w:t xml:space="preserve"> либо на ПК под управлением ОС Windows, находящиеся в непосредственной близости от прибора, двух литиевых элементов питания.</w:t>
+        <w:t>4.1 Счётчик состоит из корпуса, измерительного механизма и электронного счетного устройства. Измерительный механизм содержит камеры со встроенными мембранами. Кривошипно-шатунный механизм измерительного механизма преобразует поступательноедвижение мембран во вращательное, которое в свою очередь преобразуется в счетные импульсы, кратные объему газа прошедшему через счетчик. Электронный счетный механизм состоит из корпуса, электронной печатной платы с компонентами, датчика температуры, установленного в полость счетчика, цифрового табло, модема GSM/GPRS, используемого для беспроводной передачи данных от прибора на удаленный сервер, модуля Bluetooth, используемого для передачи данных от прибора на мобильные устройства под управлением ОС Android либо на ПК под управлением ОС Windows, находящиеся в непосредственной близости от прибора, двух литиевых элементов питания.</w:t>
       </w:r>
     </w:p>
     <w:p>
@@ -5122,23 +4448,7 @@
           <w:sz w:val="19"/>
           <w:szCs w:val="19"/>
         </w:rPr>
-        <w:t xml:space="preserve">4.2 Объём потребляемого газа в м3 определяется по показаниям счётного механизма по цифрам, расположенным перед запятой в верхней строке цифрового табло в разделе меню </w:t>
-      </w:r>
-      <w:proofErr w:type="spellStart"/>
-      <w:r>
-        <w:rPr>
-          <w:sz w:val="19"/>
-          <w:szCs w:val="19"/>
-        </w:rPr>
-        <w:t>Vc</w:t>
-      </w:r>
-      <w:proofErr w:type="spellEnd"/>
-      <w:r>
-        <w:rPr>
-          <w:sz w:val="19"/>
-          <w:szCs w:val="19"/>
-        </w:rPr>
-        <w:t>.</w:t>
+        <w:t>4.2 Объём потребляемого газа в м3 определяется по показаниям счётного механизма по цифрам, расположенным перед запятой в верхней строке цифрового табло в разделе меню Vc.</w:t>
       </w:r>
     </w:p>
     <w:p>
@@ -5286,23 +4596,7 @@
           <w:sz w:val="19"/>
           <w:szCs w:val="19"/>
         </w:rPr>
-        <w:t xml:space="preserve"> – Отсутствие изменения показаний электронного счетного механизма при прохождении газа через счетчик во всем диапазоне расходов </w:t>
-      </w:r>
-      <w:proofErr w:type="spellStart"/>
-      <w:r>
-        <w:rPr>
-          <w:sz w:val="19"/>
-          <w:szCs w:val="19"/>
-        </w:rPr>
-        <w:t>газопотребляющего</w:t>
-      </w:r>
-      <w:proofErr w:type="spellEnd"/>
-      <w:r>
-        <w:rPr>
-          <w:sz w:val="19"/>
-          <w:szCs w:val="19"/>
-        </w:rPr>
-        <w:t xml:space="preserve"> оборудования. </w:t>
+        <w:t xml:space="preserve"> – Отсутствие изменения показаний электронного счетного механизма при прохождении газа через счетчик во всем диапазоне расходов газопотребляющего оборудования. </w:t>
       </w:r>
     </w:p>
     <w:p>
@@ -5353,39 +4647,7 @@
           <w:sz w:val="19"/>
           <w:szCs w:val="19"/>
         </w:rPr>
-        <w:t xml:space="preserve">5.4 Счетчик должен устанавливаться в вертикальном положении; направление потока газа должно соответствовать стрелке, нанесенной на корпус. Присоединение к газопроводу должно исключать возникновение внешних сил, передаваемых на прибор. Не допускается соприкосновение дна счётчика с полом. Расстояние от </w:t>
-      </w:r>
-      <w:proofErr w:type="spellStart"/>
-      <w:r>
-        <w:rPr>
-          <w:sz w:val="19"/>
-          <w:szCs w:val="19"/>
-        </w:rPr>
-        <w:t>газопотребляющих</w:t>
-      </w:r>
-      <w:proofErr w:type="spellEnd"/>
-      <w:r>
-        <w:rPr>
-          <w:sz w:val="19"/>
-          <w:szCs w:val="19"/>
-        </w:rPr>
-        <w:t xml:space="preserve"> приборов не регламентируется, а определяется удобством потребителя. Прямые участки </w:t>
-      </w:r>
-      <w:proofErr w:type="spellStart"/>
-      <w:r>
-        <w:rPr>
-          <w:sz w:val="19"/>
-          <w:szCs w:val="19"/>
-        </w:rPr>
-        <w:t>требопровода</w:t>
-      </w:r>
-      <w:proofErr w:type="spellEnd"/>
-      <w:r>
-        <w:rPr>
-          <w:sz w:val="19"/>
-          <w:szCs w:val="19"/>
-        </w:rPr>
-        <w:t xml:space="preserve"> до и после счетчика не требуются.</w:t>
+        <w:t>5.4 Счетчик должен устанавливаться в вертикальном положении; направление потока газа должно соответствовать стрелке, нанесенной на корпус. Присоединение к газопроводу должно исключать возникновение внешних сил, передаваемых на прибор. Не допускается соприкосновение дна счётчика с полом. Расстояние от газопотребляющих приборов не регламентируется, а определяется удобством потребителя. Прямые участки требопровода до и после счетчика не требуются.</w:t>
       </w:r>
     </w:p>
     <w:p>
@@ -5402,7 +4664,31 @@
           <w:sz w:val="19"/>
           <w:szCs w:val="19"/>
         </w:rPr>
-        <w:t>5.5 Запрещается устанавливать счетчик над открытым пламенем. Поверхность счетчика не должна подвергаться нагреву свыше температуры +60 о С. Внимание! Счётчик должен быть защищен от прямых солнечных лучей и попадания осадков в виде дождя и снега.</w:t>
+        <w:t xml:space="preserve">5.5 Запрещается устанавливать счетчик над открытым пламенем. Поверхность счетчика не должна подвергаться нагреву свыше температуры +60 </w:t>
+      </w:r>
+      <w:r>
+        <w:rPr>
+          <w:bCs/>
+          <w:sz w:val="19"/>
+          <w:szCs w:val="19"/>
+          <w:vertAlign w:val="superscript"/>
+        </w:rPr>
+        <w:t xml:space="preserve">о </w:t>
+      </w:r>
+      <w:r>
+        <w:rPr>
+          <w:bCs/>
+          <w:sz w:val="19"/>
+          <w:szCs w:val="19"/>
+        </w:rPr>
+        <w:t>С</w:t>
+      </w:r>
+      <w:r>
+        <w:rPr>
+          <w:sz w:val="19"/>
+          <w:szCs w:val="19"/>
+        </w:rPr>
+        <w:t>. Внимание! Счётчик должен быть защищен от прямых солнечных лучей и попадания осадков в виде дождя и снега.</w:t>
       </w:r>
     </w:p>
     <w:p>
@@ -5453,7 +4739,14 @@
           <w:sz w:val="19"/>
           <w:szCs w:val="19"/>
         </w:rPr>
-        <w:t>5.8 Возможные утечки газа должны быть устранены до введения счётчика в эксплуатацию. Опрессовку системы избыточным давлением проводить до установки счётчика. После установки счётчика места его присоединения проверить на герметичность с помощью мыльного раствора.</w:t>
+        <w:t xml:space="preserve">5.8 Возможные утечки газа должны быть устранены до введения счётчика в эксплуатацию. Опрессовку системы избыточным давлением проводить до установки счётчика. После </w:t>
+      </w:r>
+      <w:r>
+        <w:rPr>
+          <w:sz w:val="19"/>
+          <w:szCs w:val="19"/>
+        </w:rPr>
+        <w:t>установки счётчика места его присоединения проверить на герметичность с помощью мыльного раствора.</w:t>
       </w:r>
     </w:p>
     <w:p>
@@ -5564,23 +4857,7 @@
           <w:sz w:val="19"/>
           <w:szCs w:val="19"/>
         </w:rPr>
-        <w:t>6.2 Передача данных на сервер осуществляется один раз в сутки. С помощью ПО «</w:t>
-      </w:r>
-      <w:proofErr w:type="spellStart"/>
-      <w:r>
-        <w:rPr>
-          <w:sz w:val="19"/>
-          <w:szCs w:val="19"/>
-        </w:rPr>
-        <w:t>ПроНЕО</w:t>
-      </w:r>
-      <w:proofErr w:type="spellEnd"/>
-      <w:r>
-        <w:rPr>
-          <w:sz w:val="19"/>
-          <w:szCs w:val="19"/>
-        </w:rPr>
-        <w:t>» может быть настроен минимальный уровень сигнала сотовой связи и температура элементов питания прибора, при которых инициируется сеанс передачи данных прибором.</w:t>
+        <w:t>6.2 Передача данных на сервер осуществляется один раз в сутки. С помощью ПО «ПроНЕО» может быть настроен минимальный уровень сигнала сотовой связи и температура элементов питания прибора, при которых инициируется сеанс передачи данных прибором.</w:t>
       </w:r>
     </w:p>
     <w:p>
@@ -5597,23 +4874,7 @@
           <w:sz w:val="19"/>
           <w:szCs w:val="19"/>
         </w:rPr>
-        <w:t xml:space="preserve">6.3 Возможна передача данных по интерфейсу Bluetooth на устройства под управлением ОС Windows и </w:t>
-      </w:r>
-      <w:proofErr w:type="spellStart"/>
-      <w:r>
-        <w:rPr>
-          <w:sz w:val="19"/>
-          <w:szCs w:val="19"/>
-        </w:rPr>
-        <w:t>Android</w:t>
-      </w:r>
-      <w:proofErr w:type="spellEnd"/>
-      <w:r>
-        <w:rPr>
-          <w:sz w:val="19"/>
-          <w:szCs w:val="19"/>
-        </w:rPr>
-        <w:t xml:space="preserve"> с установленным ПО «НЕО-Газ». При этом пользователь может выбрать интервал времени и тип данных для скачивания значений о газопотреблении на устройство.</w:t>
+        <w:t>6.3 Возможна передача данных по интерфейсу Bluetooth на устройства под управлением ОС Windows и Android с установленным ПО «НЕО-Газ». При этом пользователь может выбрать интервал времени и тип данных для скачивания значений о газопотреблении на устройство.</w:t>
       </w:r>
     </w:p>
     <w:p>
@@ -5829,23 +5090,7 @@
           <w:sz w:val="19"/>
           <w:szCs w:val="19"/>
         </w:rPr>
-        <w:t xml:space="preserve">Гарантийный срок эксплуатации счетчика 18 месяцев со дня ввода в эксплуатацию, но не более 24 месяцев со дня первичной поверки, при условии соблюдения всех норм и требований по хранению, транспортированию, монтажу счётчика  и при отсутствии внешних и внутренних механических повреждений, повреждений от сварочных работ, а также при отсутствии нарушений внешнего покрытия счётчика в виде царапин, </w:t>
-      </w:r>
-      <w:proofErr w:type="spellStart"/>
-      <w:r>
-        <w:rPr>
-          <w:sz w:val="19"/>
-          <w:szCs w:val="19"/>
-        </w:rPr>
-        <w:t>задиров</w:t>
-      </w:r>
-      <w:proofErr w:type="spellEnd"/>
-      <w:r>
-        <w:rPr>
-          <w:sz w:val="19"/>
-          <w:szCs w:val="19"/>
-        </w:rPr>
-        <w:t xml:space="preserve">, сколов и т. п., образовавшихся в процессе транспортирования, хранения, монтажа и при ненадлежащей эксплуатации счётчика. </w:t>
+        <w:t xml:space="preserve">Гарантийный срок эксплуатации счетчика 18 месяцев со дня ввода в эксплуатацию, но не более 24 месяцев со дня первичной поверки, при условии соблюдения всех норм и требований по хранению, транспортированию, монтажу счётчика  и при отсутствии внешних и внутренних механических повреждений, повреждений от сварочных работ, а также при отсутствии нарушений внешнего покрытия счётчика в виде царапин, задиров, сколов и т. п., образовавшихся в процессе транспортирования, хранения, монтажа и при ненадлежащей эксплуатации счётчика. </w:t>
       </w:r>
     </w:p>
     <w:p>
@@ -5863,23 +5108,7 @@
           <w:sz w:val="19"/>
           <w:szCs w:val="19"/>
         </w:rPr>
-        <w:t xml:space="preserve">8.2 Гарантия не распространяется на счётчики с нарушениями геометрических размеров и (или) с разрушенным измерительным механизмом в результате опрессовки давлением выше допустимого, при наличии следов несанкционированного вмешательства, при несовпадении значения цифровой пломбы, зафиксированной в памяти прибора, и значении, указанном в паспорте, при попытке проведения самостоятельного ремонта, при отсутствии паспорта, при отсутствии или повреждении пломбы </w:t>
-      </w:r>
-      <w:proofErr w:type="spellStart"/>
-      <w:r>
-        <w:rPr>
-          <w:sz w:val="19"/>
-          <w:szCs w:val="19"/>
-        </w:rPr>
-        <w:t>поверителя</w:t>
-      </w:r>
-      <w:proofErr w:type="spellEnd"/>
-      <w:r>
-        <w:rPr>
-          <w:sz w:val="19"/>
-          <w:szCs w:val="19"/>
-        </w:rPr>
-        <w:t>.</w:t>
+        <w:t>8.2 Гарантия не распространяется на счётчики с нарушениями геометрических размеров и (или) с разрушенным измерительным механизмом в результате опрессовки давлением выше допустимого, при наличии следов несанкционированного вмешательства, при несовпадении значения цифровой пломбы, зафиксированной в памяти прибора, и значении, указанном в паспорте, при попытке проведения самостоятельного ремонта, при отсутствии паспорта, при отсутствии или повреждении пломбы поверителя.</w:t>
       </w:r>
     </w:p>
     <w:p>
@@ -5897,31 +5126,7 @@
           <w:sz w:val="19"/>
           <w:szCs w:val="19"/>
         </w:rPr>
-        <w:t xml:space="preserve">8.3 Гарантийные обязательства не распространяются на элементы питания. Срок службы элементов питания зависит от режима работы и режима передачи данных прибора. Средний срок </w:t>
-      </w:r>
-      <w:r>
-        <w:rPr>
-          <w:sz w:val="19"/>
-          <w:szCs w:val="19"/>
-        </w:rPr>
-        <w:lastRenderedPageBreak/>
-        <w:t xml:space="preserve">службы основного элемента питания при штатном режиме передачи данных составляет не менее одного </w:t>
-      </w:r>
-      <w:proofErr w:type="spellStart"/>
-      <w:r>
-        <w:rPr>
-          <w:sz w:val="19"/>
-          <w:szCs w:val="19"/>
-        </w:rPr>
-        <w:t>межповерочного</w:t>
-      </w:r>
-      <w:proofErr w:type="spellEnd"/>
-      <w:r>
-        <w:rPr>
-          <w:sz w:val="19"/>
-          <w:szCs w:val="19"/>
-        </w:rPr>
-        <w:t xml:space="preserve"> интервала.</w:t>
+        <w:t>8.3 Гарантийные обязательства не распространяются на элементы питания. Срок службы элементов питания зависит от режима работы и режима передачи данных прибора. Средний срок службы основного элемента питания при штатном режиме передачи данных составляет не менее одного межповерочного интервала.</w:t>
       </w:r>
     </w:p>
     <w:p>
@@ -5939,6 +5144,7 @@
           <w:sz w:val="19"/>
           <w:szCs w:val="19"/>
         </w:rPr>
+        <w:lastRenderedPageBreak/>
         <w:t>8.4 Изготовитель не принимает рекламации без документального подтверждения ввода счётчика в эксплуатацию специализированной организацией и Акта неисправности, с указанием даты и места монтажа, даты отказа, причины неисправности.</w:t>
       </w:r>
       <w:bookmarkEnd w:id="3"/>

</xml_diff>